<commit_message>
refactor: unify fill pipeline across all three document paths
- Add runFillPipeline() orchestrator in unified-pipeline.ts that handles
  temp dir, clean, patch, selections, fill, verify, and cleanup
- Slim engine.ts, external/index.ts, and recipe/index.ts to thin wrappers
- Change missing required fields from throw to warn for graceful handling
- Add Unicode ballot box support to selector (U+2610/U+2611/U+2612)
- Reorder TriggerSchema union arms so equals-trigger matches first
- Update Bonterms PSA template with selections.json and deliverables_type field
</commit_message>
<xml_diff>
--- a/templates/bonterms-professional-services-agreement/template.docx
+++ b/templates/bonterms-professional-services-agreement/template.docx
@@ -823,63 +823,6 @@
                 <w:szCs w:val="18"/>
               </w:rPr>
             </w:pPr>
-          </w:p>
-          <w:p>
-            <w:pPr>
-              <w:tabs>
-                <w:tab w:val="center" w:pos="4320"/>
-                <w:tab w:val="right" w:pos="8640"/>
-              </w:tabs>
-              <w:rPr>
-                <w:rFonts w:asciiTheme="majorHAnsi" w:eastAsia="Calibri" w:hAnsiTheme="majorHAnsi" w:cstheme="majorHAnsi"/>
-                <w:sz w:val="18"/>
-                <w:szCs w:val="18"/>
-              </w:rPr>
-            </w:pPr>
-            <w:r>
-              <w:rPr>
-                <w:rFonts w:asciiTheme="majorHAnsi" w:eastAsia="Calibri" w:hAnsiTheme="majorHAnsi" w:cstheme="majorHAnsi"/>
-                <w:b/>
-                <w:i/>
-                <w:color w:val="808080" w:themeColor="background1" w:themeShade="80"/>
-                <w:sz w:val="18"/>
-                <w:szCs w:val="18"/>
-              </w:rPr>
-              <w:t>[</w:t>
-            </w:r>
-            <w:r>
-              <w:rPr>
-                <w:rFonts w:asciiTheme="majorHAnsi" w:eastAsia="Calibri" w:hAnsiTheme="majorHAnsi" w:cstheme="majorHAnsi"/>
-                <w:b/>
-                <w:i/>
-                <w:color w:val="808080" w:themeColor="background1" w:themeShade="80"/>
-                <w:sz w:val="18"/>
-                <w:szCs w:val="18"/>
-              </w:rPr>
-              <w:t xml:space="preserve">See Section 6 </w:t>
-            </w:r>
-            <w:r>
-              <w:rPr>
-                <w:rFonts w:asciiTheme="majorHAnsi" w:eastAsia="Calibri" w:hAnsiTheme="majorHAnsi" w:cstheme="majorHAnsi"/>
-                <w:b/>
-                <w:i/>
-                <w:color w:val="808080" w:themeColor="background1" w:themeShade="80"/>
-                <w:sz w:val="18"/>
-                <w:szCs w:val="18"/>
-              </w:rPr>
-              <w:t xml:space="preserve">(Rights in Deliverables) </w:t>
-            </w:r>
-            <w:r>
-              <w:rPr>
-                <w:rFonts w:asciiTheme="majorHAnsi" w:eastAsia="Calibri" w:hAnsiTheme="majorHAnsi" w:cstheme="majorHAnsi"/>
-                <w:b/>
-                <w:i/>
-                <w:color w:val="808080" w:themeColor="background1" w:themeShade="80"/>
-                <w:sz w:val="18"/>
-                <w:szCs w:val="18"/>
-              </w:rPr>
-              <w:t>of the Professional Services Agreement for more information]</w:t>
-            </w:r>
           </w:p>
           <w:p>
             <w:pPr>

</xml_diff>